<commit_message>
make sure links work
</commit_message>
<xml_diff>
--- a/_articles/literary-history/aac-introduction.docx
+++ b/_articles/literary-history/aac-introduction.docx
@@ -37,43 +37,7 @@
         <w:t xml:space="preserve"> </w:t>
       </w:r>
       <w:r>
-        <w:t xml:space="preserve">Visualizing</w:t>
-      </w:r>
-      <w:r>
-        <w:t xml:space="preserve"> </w:t>
-      </w:r>
-      <w:r>
-        <w:t xml:space="preserve">the</w:t>
-      </w:r>
-      <w:r>
-        <w:t xml:space="preserve"> </w:t>
-      </w:r>
-      <w:r>
-        <w:t xml:space="preserve">Mechanics</w:t>
-      </w:r>
-      <w:r>
-        <w:t xml:space="preserve"> </w:t>
-      </w:r>
-      <w:r>
-        <w:t xml:space="preserve">of</w:t>
-      </w:r>
-      <w:r>
-        <w:t xml:space="preserve"> </w:t>
-      </w:r>
-      <w:r>
-        <w:t xml:space="preserve">19C</w:t>
-      </w:r>
-      <w:r>
-        <w:t xml:space="preserve"> </w:t>
-      </w:r>
-      <w:r>
-        <w:t xml:space="preserve">Children's</w:t>
-      </w:r>
-      <w:r>
-        <w:t xml:space="preserve"> </w:t>
-      </w:r>
-      <w:r>
-        <w:t xml:space="preserve">Literature</w:t>
+        <w:t xml:space="preserve">Introduction</w:t>
       </w:r>
     </w:p>
     <w:p>
@@ -131,7 +95,7 @@
         <w:pStyle w:val="FirstParagraph"/>
       </w:pPr>
       <w:r>
-        <w:t xml:space="preserve">This is the</w:t>
+        <w:t xml:space="preserve">This is the story of Samuel Goodrich and Josiah Holbrook, as told through the apparatus and the cut.</w:t>
       </w:r>
     </w:p>
     <w:p>
@@ -149,7 +113,7 @@
         <w:pStyle w:val="FirstParagraph"/>
       </w:pPr>
       <w:r>
-        <w:t xml:space="preserve">A chapter in my dissertation is a treatment of</w:t>
+        <w:t xml:space="preserve">A chapter in my dissertation is a treatment of either a school apparatus or a set of wood engravings of a particular subject.</w:t>
       </w:r>
     </w:p>
     <w:p>
@@ -160,14 +124,6 @@
       <w:bookmarkEnd w:id="23"/>
       <w:r>
         <w:t xml:space="preserve">Navigating this Site</w:t>
-      </w:r>
-    </w:p>
-    <w:p>
-      <w:pPr>
-        <w:pStyle w:val="FirstParagraph"/>
-      </w:pPr>
-      <w:r>
-        <w:t xml:space="preserve">The accompanying articles form an annotated bibliography of sorts.</w:t>
       </w:r>
     </w:p>
     <w:p>
@@ -178,8 +134,19 @@
           <w:ilvl w:val="0"/>
         </w:numPr>
       </w:pPr>
-      <w:r>
-        <w:t xml:space="preserve">(Glossary)[http://www.stephenkrewson.net/articles/literary-history/aac-glossary.html] of technical terms</w:t>
+      <w:hyperlink r:id="rId24">
+        <w:r>
+          <w:rPr>
+            <w:rStyle w:val="Hyperlink"/>
+          </w:rPr>
+          <w:t xml:space="preserve">Glossary</w:t>
+        </w:r>
+      </w:hyperlink>
+      <w:r>
+        <w:t xml:space="preserve"> </w:t>
+      </w:r>
+      <w:r>
+        <w:t xml:space="preserve">of technical terms</w:t>
       </w:r>
     </w:p>
     <w:p>
@@ -191,8 +158,19 @@
         </w:numPr>
       </w:pPr>
       <w:r>
-        <w:t xml:space="preserve">Important characters</w:t>
-      </w:r>
+        <w:t xml:space="preserve">Important</w:t>
+      </w:r>
+      <w:r>
+        <w:t xml:space="preserve"> </w:t>
+      </w:r>
+      <w:hyperlink r:id="rId25">
+        <w:r>
+          <w:rPr>
+            <w:rStyle w:val="Hyperlink"/>
+          </w:rPr>
+          <w:t xml:space="preserve">characters</w:t>
+        </w:r>
+      </w:hyperlink>
     </w:p>
     <w:p>
       <w:pPr>
@@ -203,7 +181,24 @@
         </w:numPr>
       </w:pPr>
       <w:r>
-        <w:t xml:space="preserve">Discussion of datasets and computational methods</w:t>
+        <w:t xml:space="preserve">Discussion of</w:t>
+      </w:r>
+      <w:r>
+        <w:t xml:space="preserve"> </w:t>
+      </w:r>
+      <w:hyperlink r:id="rId26">
+        <w:r>
+          <w:rPr>
+            <w:rStyle w:val="Hyperlink"/>
+          </w:rPr>
+          <w:t xml:space="preserve">datasets</w:t>
+        </w:r>
+      </w:hyperlink>
+      <w:r>
+        <w:t xml:space="preserve"> </w:t>
+      </w:r>
+      <w:r>
+        <w:t xml:space="preserve">and computational methods</w:t>
       </w:r>
     </w:p>
     <w:p>
@@ -214,8 +209,19 @@
           <w:ilvl w:val="0"/>
         </w:numPr>
       </w:pPr>
-      <w:r>
-        <w:t xml:space="preserve">Publications in my archive</w:t>
+      <w:hyperlink r:id="rId27">
+        <w:r>
+          <w:rPr>
+            <w:rStyle w:val="Hyperlink"/>
+          </w:rPr>
+          <w:t xml:space="preserve">Publications</w:t>
+        </w:r>
+      </w:hyperlink>
+      <w:r>
+        <w:t xml:space="preserve"> </w:t>
+      </w:r>
+      <w:r>
+        <w:t xml:space="preserve">in my archive</w:t>
       </w:r>
     </w:p>
     <w:p>
@@ -242,8 +248,8 @@
       <w:pPr>
         <w:pStyle w:val="Heading2"/>
       </w:pPr>
-      <w:bookmarkStart w:id="24" w:name="works-cited"/>
-      <w:bookmarkEnd w:id="24"/>
+      <w:bookmarkStart w:id="28" w:name="works-cited"/>
+      <w:bookmarkEnd w:id="28"/>
       <w:r>
         <w:t xml:space="preserve">Works Cited</w:t>
       </w:r>
@@ -356,7 +362,7 @@
     </w:lvl>
   </w:abstractNum>
   <w:abstractNum w:abstractNumId="990">
-    <w:nsid w:val="fe568e3d"/>
+    <w:nsid w:val="f9e56281"/>
     <w:multiLevelType w:val="multilevel"/>
     <w:lvl w:ilvl="0">
       <w:numFmt w:val="bullet"/>
@@ -437,7 +443,7 @@
     </w:lvl>
   </w:abstractNum>
   <w:abstractNum w:abstractNumId="991">
-    <w:nsid w:val="8a437149"/>
+    <w:nsid w:val="1229caf5"/>
     <w:multiLevelType w:val="multilevel"/>
     <w:lvl w:ilvl="0">
       <w:numFmt w:val="bullet"/>

</xml_diff>